<commit_message>
made assignment into mail merge doc
</commit_message>
<xml_diff>
--- a/Assignment/Assignment.docx
+++ b/Assignment/Assignment.docx
@@ -65,8 +65,38 @@
         <w:t>This is an individual assignment</w:t>
       </w:r>
       <w:r>
-        <w:t>.</w:t>
-      </w:r>
+        <w:t xml:space="preserve"> for </w:t>
+      </w:r>
+      <w:fldSimple w:instr=" MERGEFIELD Surname ">
+        <w:r>
+          <w:rPr>
+            <w:noProof/>
+          </w:rPr>
+          <w:t>«Surname»</w:t>
+        </w:r>
+      </w:fldSimple>
+      <w:r>
+        <w:t xml:space="preserve">, </w:t>
+      </w:r>
+      <w:fldSimple w:instr=" MERGEFIELD First_name ">
+        <w:r>
+          <w:rPr>
+            <w:noProof/>
+          </w:rPr>
+          <w:t>«First_name»</w:t>
+        </w:r>
+      </w:fldSimple>
+      <w:r>
+        <w:t xml:space="preserve">, </w:t>
+      </w:r>
+      <w:fldSimple w:instr=" MERGEFIELD ID_number ">
+        <w:r>
+          <w:rPr>
+            <w:noProof/>
+          </w:rPr>
+          <w:t>«ID_number»</w:t>
+        </w:r>
+      </w:fldSimple>
     </w:p>
     <w:p>
       <w:pPr>
@@ -102,13 +132,32 @@
         <w:t>for</w:t>
       </w:r>
       <w:r>
-        <w:t xml:space="preserve"> each question, the user is told that they either (i) answered the question correctly or (ii) answered incorrectly, in which case they are shown the correct answer.</w:t>
-      </w:r>
-    </w:p>
-    <w:p/>
-    <w:p>
-      <w:r>
-        <w:t>At the end of the quiz the user is shown a summary of how well they did in a graphical way using a gauge.</w:t>
+        <w:t xml:space="preserve"> each question, the user is told that they either (</w:t>
+      </w:r>
+      <w:proofErr w:type="spellStart"/>
+      <w:r>
+        <w:t>i</w:t>
+      </w:r>
+      <w:proofErr w:type="spellEnd"/>
+      <w:r>
+        <w:t>) answered the question correctly or (ii) answered incorrectly, in which case they are shown the correct answer.</w:t>
+      </w:r>
+    </w:p>
+    <w:p/>
+    <w:p>
+      <w:fldSimple w:instr=" MERGEFIELD cover ">
+        <w:r>
+          <w:rPr>
+            <w:noProof/>
+          </w:rPr>
+          <w:t>«cover»</w:t>
+        </w:r>
+      </w:fldSimple>
+      <w:r>
+        <w:t xml:space="preserve"> </w:t>
+      </w:r>
+      <w:r>
+        <w:t>user is shown a summary of how well they did in a graphical way using a gauge.</w:t>
       </w:r>
     </w:p>
     <w:p/>
@@ -301,10 +350,34 @@
     </w:p>
     <w:p>
       <w:r>
-        <w:t>A Guage object is used to display the user’s final score out of ten at the end of the quiz.</w:t>
-      </w:r>
-      <w:r>
-        <w:t xml:space="preserve"> A minimal Guage would be a circle, a needle, and some labels positioned around the guage so that the final score can be easily read.</w:t>
+        <w:t xml:space="preserve">A </w:t>
+      </w:r>
+      <w:proofErr w:type="spellStart"/>
+      <w:r>
+        <w:t>Guage</w:t>
+      </w:r>
+      <w:proofErr w:type="spellEnd"/>
+      <w:r>
+        <w:t xml:space="preserve"> object is used to display the user’s final score out of ten at the end of the quiz.</w:t>
+      </w:r>
+      <w:r>
+        <w:t xml:space="preserve"> A minimal </w:t>
+      </w:r>
+      <w:proofErr w:type="spellStart"/>
+      <w:r>
+        <w:t>Guage</w:t>
+      </w:r>
+      <w:proofErr w:type="spellEnd"/>
+      <w:r>
+        <w:t xml:space="preserve"> would be a circle, a needle, and some labels positioned around the </w:t>
+      </w:r>
+      <w:proofErr w:type="spellStart"/>
+      <w:r>
+        <w:t>guage</w:t>
+      </w:r>
+      <w:proofErr w:type="spellEnd"/>
+      <w:r>
+        <w:t xml:space="preserve"> so that the final score can be easily read.</w:t>
       </w:r>
     </w:p>
     <w:p/>
@@ -335,7 +408,23 @@
         <w:t xml:space="preserve">multi-choice </w:t>
       </w:r>
       <w:r>
-        <w:t xml:space="preserve">question consists of (i) text, (ii) an image, (iii) four possible answers, (iv) a specification of </w:t>
+        <w:t>question consists of (</w:t>
+      </w:r>
+      <w:proofErr w:type="spellStart"/>
+      <w:r>
+        <w:t>i</w:t>
+      </w:r>
+      <w:proofErr w:type="spellEnd"/>
+      <w:r>
+        <w:t xml:space="preserve">) text, (ii) an image, (iii) four possible answers, </w:t>
+      </w:r>
+      <w:proofErr w:type="gramStart"/>
+      <w:r>
+        <w:t>(iv) a</w:t>
+      </w:r>
+      <w:proofErr w:type="gramEnd"/>
+      <w:r>
+        <w:t xml:space="preserve"> specification of </w:t>
       </w:r>
       <w:r>
         <w:t xml:space="preserve">which </w:t>
@@ -461,7 +550,15 @@
         <w:t>classes</w:t>
       </w:r>
       <w:r>
-        <w:t xml:space="preserve"> of question: (i) multiple choice questions </w:t>
+        <w:t xml:space="preserve"> of question: (</w:t>
+      </w:r>
+      <w:proofErr w:type="spellStart"/>
+      <w:r>
+        <w:t>i</w:t>
+      </w:r>
+      <w:proofErr w:type="spellEnd"/>
+      <w:r>
+        <w:t xml:space="preserve">) multiple choice questions </w:t>
       </w:r>
       <w:r>
         <w:t xml:space="preserve">where the user chooses </w:t>
@@ -491,7 +588,15 @@
         <w:t>Your program</w:t>
       </w:r>
       <w:r>
-        <w:t xml:space="preserve"> should have an abstract superclass for both classes of question. </w:t>
+        <w:t xml:space="preserve"> should have an abstract </w:t>
+      </w:r>
+      <w:proofErr w:type="spellStart"/>
+      <w:r>
+        <w:t>superclass</w:t>
+      </w:r>
+      <w:proofErr w:type="spellEnd"/>
+      <w:r>
+        <w:t xml:space="preserve"> for both classes of question. </w:t>
       </w:r>
     </w:p>
     <w:p>
@@ -640,7 +745,23 @@
     </w:p>
     <w:p>
       <w:r>
-        <w:t>Submit a zipped version of your Processing project to the moodle handin box by the due date.</w:t>
+        <w:t xml:space="preserve">Submit a zipped version of your Processing project to the </w:t>
+      </w:r>
+      <w:proofErr w:type="spellStart"/>
+      <w:r>
+        <w:t>moodle</w:t>
+      </w:r>
+      <w:proofErr w:type="spellEnd"/>
+      <w:r>
+        <w:t xml:space="preserve"> </w:t>
+      </w:r>
+      <w:proofErr w:type="spellStart"/>
+      <w:r>
+        <w:t>handin</w:t>
+      </w:r>
+      <w:proofErr w:type="spellEnd"/>
+      <w:r>
+        <w:t xml:space="preserve"> box by the due date.</w:t>
       </w:r>
     </w:p>
     <w:sectPr>

</xml_diff>